<commit_message>
Rename the BubblesGameClient.cs file to BalloonClient.
</commit_message>
<xml_diff>
--- a/Documents/Client Design.docx
+++ b/Documents/Client Design.docx
@@ -104,10 +104,75 @@
       </w:r>
     </w:p>
     <w:p>
+      <w:r>
+        <w:t xml:space="preserve">The other main part of the Client system </w:t>
+      </w:r>
+      <w:r>
+        <w:t>is</w:t>
+      </w:r>
+      <w:r>
+        <w:t xml:space="preserve"> the model objects – these represent </w:t>
+      </w:r>
+      <w:r>
+        <w:t>some of the main objects in the game. They are not true model objects in the MVC pattern – some of the models actually contain drawing logic.</w:t>
+      </w:r>
+    </w:p>
+    <w:p>
       <w:pPr>
         <w:pStyle w:val="Heading2"/>
       </w:pPr>
       <w:r>
+        <w:t>Models</w:t>
+      </w:r>
+    </w:p>
+    <w:p>
+      <w:pPr>
+        <w:pStyle w:val="Heading3"/>
+      </w:pPr>
+      <w:r>
+        <w:t>Bucket</w:t>
+      </w:r>
+    </w:p>
+    <w:p>
+      <w:r>
+        <w:t xml:space="preserve">The bucket model represents a paint bucket which can be used to change the decoration of a balloon. A bucket implementation should implement the abstract Apply To Balloon method to perform the decoration. Two buckets are currently included in the system: one which changes the colour of the balloon and one which changes the overlay. </w:t>
+      </w:r>
+    </w:p>
+    <w:p>
+      <w:pPr>
+        <w:pStyle w:val="Heading3"/>
+      </w:pPr>
+      <w:r>
+        <w:t>Client Balloon</w:t>
+      </w:r>
+    </w:p>
+    <w:p>
+      <w:r>
+        <w:t xml:space="preserve">The client balloon model represents a balloon as it appears on screen. It contains information pertaining to the balloon’s dimensions and also a cache of any textures which have been generated for that balloon (its image or QR code, for example). </w:t>
+      </w:r>
+    </w:p>
+    <w:p>
+      <w:pPr>
+        <w:pStyle w:val="Heading3"/>
+      </w:pPr>
+      <w:r>
+        <w:t>Content Box</w:t>
+      </w:r>
+    </w:p>
+    <w:p>
+      <w:r>
+        <w:t>The content box model is used to define the logic for drawing a content box to the screen. Two content box implementations are available: one which uses raw XNA drawing calls to position elements, and one which uses HTML to render the content. The HTML renderer was a feature added mid-way through development but is now the default model as it is easier to customize and looks much more appealing.</w:t>
+      </w:r>
+      <w:r>
+        <w:t xml:space="preserve"> </w:t>
+      </w:r>
+    </w:p>
+    <w:p>
+      <w:pPr>
+        <w:pStyle w:val="Heading2"/>
+      </w:pPr>
+      <w:r>
+        <w:lastRenderedPageBreak/>
         <w:t>Network Subsystem</w:t>
       </w:r>
     </w:p>
@@ -389,46 +454,17 @@
         <w:pStyle w:val="Heading2"/>
       </w:pPr>
       <w:r>
-        <w:lastRenderedPageBreak/>
         <w:t>Physics Subsystem</w:t>
       </w:r>
     </w:p>
     <w:p>
       <w:r>
-        <w:t>[todo]</w:t>
-      </w:r>
-    </w:p>
-    <w:p>
-      <w:pPr>
-        <w:pStyle w:val="Heading2"/>
-      </w:pPr>
-      <w:r>
-        <w:t>Input Subsystem</w:t>
-      </w:r>
-    </w:p>
-    <w:p>
-      <w:r>
-        <w:t xml:space="preserve">The Input Subsystem </w:t>
-      </w:r>
-      <w:r>
-        <w:t>tracks</w:t>
-      </w:r>
-      <w:r>
-        <w:t xml:space="preserve"> user input and is defined by the IInputManager interface. Two input subsystems are implemented in the project: one for using the Kinect, and one for using the Mouse. </w:t>
-      </w:r>
-      <w:r>
-        <w:t>The Kinect system is describe</w:t>
-      </w:r>
-      <w:r>
-        <w:t>d</w:t>
-      </w:r>
-      <w:r>
-        <w:t xml:space="preserve"> elsewhere in this report; the Mouse system is very simple in comparison. </w:t>
-      </w:r>
-    </w:p>
-    <w:p>
-      <w:r>
-        <w:t>When no mouse buttons are pressed, the mouse emulates a single hand which is centred on the position of the mouse. If the left mouse button is held down, a second hand appears with its position relative to the first hand. If, whilst still the left mouse button is still down, the right mouse button is also depressed, then the two hands will emulate a clapping motion.</w:t>
+        <w:t xml:space="preserve">The Physics Subsystem is concerned with tracking physical objects in the game and generates events based on collisions between them. This subsystem is slightly more coupled than other classes as it is not coded to an interface; this is because the physics and graphics systems are quite interdependent. Several methods are available on the Physics Manager to translate from world co-ordinates to screen ones. </w:t>
+      </w:r>
+    </w:p>
+    <w:p>
+      <w:r>
+        <w:t>During the main loop, the Game System has to feed in the co-ordinates from the Input system to the Physics system in order for the positions of the hands to be updated correctly. The Physics Manager makes use of a class called World Entity; this class represents an object as it is stored in the world and is used by the Game System to track the relationship between physical entities and model objects.</w:t>
       </w:r>
     </w:p>
     <w:tbl>
@@ -459,7 +495,7 @@
               <w:rPr>
                 <w:b/>
               </w:rPr>
-              <w:t>IInputManager</w:t>
+              <w:t>PhysicsManager</w:t>
             </w:r>
           </w:p>
         </w:tc>
@@ -481,7 +517,7 @@
           </w:tcPr>
           <w:p>
             <w:r>
-              <w:t>Screen Size</w:t>
+              <w:t>Hand Size</w:t>
             </w:r>
           </w:p>
         </w:tc>
@@ -491,7 +527,19 @@
           </w:tcPr>
           <w:p>
             <w:r>
-              <w:t>Initialises the Input Manager. Some Input Devices use normalised dimensions so the screen size parameter should be stored as the values returned by this Interface should be in screen co-ordinates.</w:t>
+              <w:t xml:space="preserve">Initialises the </w:t>
+            </w:r>
+            <w:r>
+              <w:t>Physics</w:t>
+            </w:r>
+            <w:r>
+              <w:t xml:space="preserve"> Manager</w:t>
+            </w:r>
+            <w:r>
+              <w:t>. In our system, this creates the Farseer World object.</w:t>
+            </w:r>
+            <w:r>
+              <w:t xml:space="preserve"> The Hand Size is provided as it is based on the size of the texture loaded in.</w:t>
             </w:r>
           </w:p>
         </w:tc>
@@ -503,7 +551,7 @@
           </w:tcPr>
           <w:p>
             <w:r>
-              <w:t>GetHandPositions</w:t>
+              <w:t>Update</w:t>
             </w:r>
           </w:p>
         </w:tc>
@@ -513,7 +561,7 @@
           </w:tcPr>
           <w:p>
             <w:r>
-              <w:t>Returns Hand[]</w:t>
+              <w:t>Game Time</w:t>
             </w:r>
           </w:p>
         </w:tc>
@@ -523,30 +571,879 @@
           </w:tcPr>
           <w:p>
             <w:r>
-              <w:t>Returns an array of Hand objects, one Hand per physical hand.</w:t>
-            </w:r>
-            <w:r>
-              <w:t xml:space="preserve"> A Hand object describes the position of a single hand and has an identifier to tell which user the hand belongs to.</w:t>
-            </w:r>
-            <w:r>
-              <w:t xml:space="preserve"> </w:t>
-            </w:r>
-          </w:p>
-          <w:p>
-            <w:r>
-              <w:t>The Hand objects must be static between calls; i.e. a Hand object should represent a physical hand for the duration of said hand being focused as an input entity. If this is not the case, and a new Hand object is generated every frame, the physics engine will not work correctly.</w:t>
+              <w:t>Advances the physics world by the specified time. This is called once per call of the Update method in the Game System.</w:t>
+            </w:r>
+          </w:p>
+        </w:tc>
+      </w:tr>
+      <w:tr>
+        <w:tc>
+          <w:tcPr>
+            <w:tcW w:w="2376" w:type="dxa"/>
+          </w:tcPr>
+          <w:p>
+            <w:r>
+              <w:t>Create Balloon</w:t>
+            </w:r>
+          </w:p>
+        </w:tc>
+        <w:tc>
+          <w:tcPr>
+            <w:tcW w:w="2127" w:type="dxa"/>
+          </w:tcPr>
+          <w:p>
+            <w:pPr>
+              <w:jc w:val="left"/>
+            </w:pPr>
+            <w:r>
+              <w:t>Position</w:t>
+            </w:r>
+          </w:p>
+          <w:p>
+            <w:pPr>
+              <w:jc w:val="left"/>
+            </w:pPr>
+            <w:r>
+              <w:t>Velocity</w:t>
+            </w:r>
+          </w:p>
+          <w:p>
+            <w:pPr>
+              <w:jc w:val="left"/>
+            </w:pPr>
+            <w:r>
+              <w:rPr>
+                <w:b/>
+              </w:rPr>
+              <w:t xml:space="preserve">Returns </w:t>
+            </w:r>
+            <w:r>
+              <w:t>World</w:t>
+            </w:r>
+            <w:r>
+              <w:t xml:space="preserve"> Entity</w:t>
+            </w:r>
+          </w:p>
+        </w:tc>
+        <w:tc>
+          <w:tcPr>
+            <w:tcW w:w="4739" w:type="dxa"/>
+          </w:tcPr>
+          <w:p>
+            <w:r>
+              <w:t xml:space="preserve">Creates a World Entity </w:t>
+            </w:r>
+            <w:r>
+              <w:t xml:space="preserve">object for a balloon. This object will be added to the Physics Manager’s internal list of Balloons and will cause events to </w:t>
+            </w:r>
+            <w:r>
+              <w:lastRenderedPageBreak/>
+              <w:t>fire when certain collisions are detected with it.</w:t>
+            </w:r>
+          </w:p>
+        </w:tc>
+      </w:tr>
+      <w:tr>
+        <w:tc>
+          <w:tcPr>
+            <w:tcW w:w="2376" w:type="dxa"/>
+          </w:tcPr>
+          <w:p>
+            <w:r>
+              <w:lastRenderedPageBreak/>
+              <w:t>Create Boundary</w:t>
+            </w:r>
+          </w:p>
+        </w:tc>
+        <w:tc>
+          <w:tcPr>
+            <w:tcW w:w="2127" w:type="dxa"/>
+          </w:tcPr>
+          <w:p>
+            <w:pPr>
+              <w:jc w:val="left"/>
+            </w:pPr>
+            <w:r>
+              <w:t>Width</w:t>
+            </w:r>
+          </w:p>
+          <w:p>
+            <w:pPr>
+              <w:jc w:val="left"/>
+            </w:pPr>
+            <w:r>
+              <w:t>Position</w:t>
+            </w:r>
+          </w:p>
+          <w:p>
+            <w:pPr>
+              <w:jc w:val="left"/>
+            </w:pPr>
+            <w:r>
+              <w:rPr>
+                <w:b/>
+              </w:rPr>
+              <w:t xml:space="preserve">Returns </w:t>
+            </w:r>
+            <w:r>
+              <w:t>World Entity</w:t>
+            </w:r>
+          </w:p>
+        </w:tc>
+        <w:tc>
+          <w:tcPr>
+            <w:tcW w:w="4739" w:type="dxa"/>
+          </w:tcPr>
+          <w:p>
+            <w:r>
+              <w:t>Creates a physical boundary in the system – used to create the roof and the floor. Currently only horizontal boundaries can be created by this function.</w:t>
+            </w:r>
+          </w:p>
+          <w:p>
+            <w:r>
+              <w:t>Vertical boundaries are not handled by the physics engine but by the Game (as they fire network events).</w:t>
+            </w:r>
+          </w:p>
+        </w:tc>
+      </w:tr>
+      <w:tr>
+        <w:tc>
+          <w:tcPr>
+            <w:tcW w:w="2376" w:type="dxa"/>
+          </w:tcPr>
+          <w:p>
+            <w:r>
+              <w:t>Update Hand Positions</w:t>
+            </w:r>
+          </w:p>
+        </w:tc>
+        <w:tc>
+          <w:tcPr>
+            <w:tcW w:w="2127" w:type="dxa"/>
+          </w:tcPr>
+          <w:p>
+            <w:pPr>
+              <w:jc w:val="left"/>
+            </w:pPr>
+            <w:r>
+              <w:t>Array of Hands</w:t>
+            </w:r>
+          </w:p>
+        </w:tc>
+        <w:tc>
+          <w:tcPr>
+            <w:tcW w:w="4739" w:type="dxa"/>
+          </w:tcPr>
+          <w:p>
+            <w:r>
+              <w:t>Updates the positions of the hands in the system. If a Hand object passed in is not currently tracked by the system, a new World Entity is created for it.</w:t>
+            </w:r>
+          </w:p>
+        </w:tc>
+      </w:tr>
+      <w:tr>
+        <w:tc>
+          <w:tcPr>
+            <w:tcW w:w="2376" w:type="dxa"/>
+          </w:tcPr>
+          <w:p>
+            <w:r>
+              <w:t>Get Hand Positions</w:t>
+            </w:r>
+          </w:p>
+        </w:tc>
+        <w:tc>
+          <w:tcPr>
+            <w:tcW w:w="2127" w:type="dxa"/>
+          </w:tcPr>
+          <w:p>
+            <w:pPr>
+              <w:jc w:val="left"/>
+            </w:pPr>
+            <w:r>
+              <w:rPr>
+                <w:b/>
+              </w:rPr>
+              <w:t xml:space="preserve">Returns </w:t>
+            </w:r>
+            <w:r>
+              <w:t>List of World Entity</w:t>
+            </w:r>
+          </w:p>
+        </w:tc>
+        <w:tc>
+          <w:tcPr>
+            <w:tcW w:w="4739" w:type="dxa"/>
+          </w:tcPr>
+          <w:p>
+            <w:r>
+              <w:t>Returns the World Entity object for each hand currently tracked by the system.</w:t>
+            </w:r>
+          </w:p>
+        </w:tc>
+      </w:tr>
+      <w:tr>
+        <w:tc>
+          <w:tcPr>
+            <w:tcW w:w="2376" w:type="dxa"/>
+          </w:tcPr>
+          <w:p>
+            <w:r>
+              <w:t>Get Hand For Entity</w:t>
+            </w:r>
+          </w:p>
+        </w:tc>
+        <w:tc>
+          <w:tcPr>
+            <w:tcW w:w="2127" w:type="dxa"/>
+          </w:tcPr>
+          <w:p>
+            <w:pPr>
+              <w:jc w:val="left"/>
+            </w:pPr>
+            <w:r>
+              <w:t>World Entity</w:t>
+            </w:r>
+          </w:p>
+          <w:p>
+            <w:pPr>
+              <w:jc w:val="left"/>
+            </w:pPr>
+            <w:r>
+              <w:rPr>
+                <w:b/>
+              </w:rPr>
+              <w:t xml:space="preserve">Returns </w:t>
+            </w:r>
+            <w:r>
+              <w:t>Hand</w:t>
+            </w:r>
+          </w:p>
+        </w:tc>
+        <w:tc>
+          <w:tcPr>
+            <w:tcW w:w="4739" w:type="dxa"/>
+          </w:tcPr>
+          <w:p>
+            <w:r>
+              <w:t>Returns the Hand object for the World Entity provided. Used by the Game System to draw the hand on screen.</w:t>
+            </w:r>
+          </w:p>
+        </w:tc>
+      </w:tr>
+      <w:tr>
+        <w:tc>
+          <w:tcPr>
+            <w:tcW w:w="2376" w:type="dxa"/>
+          </w:tcPr>
+          <w:p>
+            <w:r>
+              <w:t>Enable Hand Collisions</w:t>
+            </w:r>
+          </w:p>
+        </w:tc>
+        <w:tc>
+          <w:tcPr>
+            <w:tcW w:w="2127" w:type="dxa"/>
+          </w:tcPr>
+          <w:p>
+            <w:pPr>
+              <w:jc w:val="left"/>
+            </w:pPr>
+          </w:p>
+        </w:tc>
+        <w:tc>
+          <w:tcPr>
+            <w:tcW w:w="4739" w:type="dxa"/>
+          </w:tcPr>
+          <w:p>
+            <w:r>
+              <w:t xml:space="preserve">Enables collisions between hands and balloons. </w:t>
+            </w:r>
+          </w:p>
+        </w:tc>
+      </w:tr>
+      <w:tr>
+        <w:tc>
+          <w:tcPr>
+            <w:tcW w:w="2376" w:type="dxa"/>
+          </w:tcPr>
+          <w:p>
+            <w:r>
+              <w:t>Disable Hand Collisions</w:t>
+            </w:r>
+          </w:p>
+        </w:tc>
+        <w:tc>
+          <w:tcPr>
+            <w:tcW w:w="2127" w:type="dxa"/>
+          </w:tcPr>
+          <w:p>
+            <w:pPr>
+              <w:jc w:val="left"/>
+            </w:pPr>
+          </w:p>
+        </w:tc>
+        <w:tc>
+          <w:tcPr>
+            <w:tcW w:w="4739" w:type="dxa"/>
+          </w:tcPr>
+          <w:p>
+            <w:r>
+              <w:t>Disables collisions between hands and balloons. Used when the content box is up to avoid the weird feeling of colliding with balloons that the user can’t see.</w:t>
+            </w:r>
+          </w:p>
+        </w:tc>
+      </w:tr>
+      <w:tr>
+        <w:tc>
+          <w:tcPr>
+            <w:tcW w:w="2376" w:type="dxa"/>
+          </w:tcPr>
+          <w:p>
+            <w:r>
+              <w:t>Apply Wind</w:t>
+            </w:r>
+          </w:p>
+        </w:tc>
+        <w:tc>
+          <w:tcPr>
+            <w:tcW w:w="2127" w:type="dxa"/>
+          </w:tcPr>
+          <w:p>
+            <w:pPr>
+              <w:jc w:val="left"/>
+            </w:pPr>
+          </w:p>
+        </w:tc>
+        <w:tc>
+          <w:tcPr>
+            <w:tcW w:w="4739" w:type="dxa"/>
+          </w:tcPr>
+          <w:p>
+            <w:r>
+              <w:t>Applies a force to all the balloons to simulate wind.</w:t>
+            </w:r>
+          </w:p>
+        </w:tc>
+      </w:tr>
+      <w:tr>
+        <w:tc>
+          <w:tcPr>
+            <w:tcW w:w="2376" w:type="dxa"/>
+          </w:tcPr>
+          <w:p>
+            <w:r>
+              <w:t>Remove Entity</w:t>
+            </w:r>
+          </w:p>
+        </w:tc>
+        <w:tc>
+          <w:tcPr>
+            <w:tcW w:w="2127" w:type="dxa"/>
+          </w:tcPr>
+          <w:p>
+            <w:pPr>
+              <w:jc w:val="left"/>
+            </w:pPr>
+            <w:r>
+              <w:t>World Entity</w:t>
+            </w:r>
+          </w:p>
+        </w:tc>
+        <w:tc>
+          <w:tcPr>
+            <w:tcW w:w="4739" w:type="dxa"/>
+          </w:tcPr>
+          <w:p>
+            <w:r>
+              <w:t>Removes the given entity from the physics world. Hand entities are not removed with this function and would be regenerated on the next call to Update Hand Positions anyway.</w:t>
+            </w:r>
+          </w:p>
+        </w:tc>
+      </w:tr>
+      <w:tr>
+        <w:tc>
+          <w:tcPr>
+            <w:tcW w:w="2376" w:type="dxa"/>
+          </w:tcPr>
+          <w:p>
+            <w:r>
+              <w:rPr>
+                <w:b/>
+              </w:rPr>
+              <w:t xml:space="preserve">Static </w:t>
+            </w:r>
+            <w:r>
+              <w:t>World To Pixel</w:t>
+            </w:r>
+          </w:p>
+        </w:tc>
+        <w:tc>
+          <w:tcPr>
+            <w:tcW w:w="2127" w:type="dxa"/>
+          </w:tcPr>
+          <w:p>
+            <w:pPr>
+              <w:jc w:val="left"/>
+            </w:pPr>
+            <w:r>
+              <w:t>World Position</w:t>
+            </w:r>
+          </w:p>
+          <w:p>
+            <w:pPr>
+              <w:jc w:val="left"/>
+            </w:pPr>
+            <w:r>
+              <w:rPr>
+                <w:b/>
+              </w:rPr>
+              <w:t xml:space="preserve">Returns </w:t>
+            </w:r>
+            <w:r>
+              <w:t>Screen Position</w:t>
+            </w:r>
+          </w:p>
+        </w:tc>
+        <w:tc>
+          <w:tcPr>
+            <w:tcW w:w="4739" w:type="dxa"/>
+          </w:tcPr>
+          <w:p>
+            <w:r>
+              <w:t>Converts a physics world co-ordinate to a screen co-ordinate.</w:t>
+            </w:r>
+          </w:p>
+        </w:tc>
+      </w:tr>
+      <w:tr>
+        <w:tc>
+          <w:tcPr>
+            <w:tcW w:w="2376" w:type="dxa"/>
+          </w:tcPr>
+          <w:p>
+            <w:r>
+              <w:rPr>
+                <w:b/>
+              </w:rPr>
+              <w:t xml:space="preserve">Static </w:t>
+            </w:r>
+            <w:r>
+              <w:t>Pixel To World</w:t>
+            </w:r>
+          </w:p>
+        </w:tc>
+        <w:tc>
+          <w:tcPr>
+            <w:tcW w:w="2127" w:type="dxa"/>
+          </w:tcPr>
+          <w:p>
+            <w:pPr>
+              <w:jc w:val="left"/>
+            </w:pPr>
+            <w:r>
+              <w:t>Screen Position</w:t>
+            </w:r>
+          </w:p>
+          <w:p>
+            <w:pPr>
+              <w:jc w:val="left"/>
+            </w:pPr>
+            <w:r>
+              <w:rPr>
+                <w:b/>
+              </w:rPr>
+              <w:t xml:space="preserve">Returns </w:t>
+            </w:r>
+            <w:r>
+              <w:t>World Position</w:t>
+            </w:r>
+          </w:p>
+        </w:tc>
+        <w:tc>
+          <w:tcPr>
+            <w:tcW w:w="4739" w:type="dxa"/>
+          </w:tcPr>
+          <w:p>
+            <w:r>
+              <w:t>Converts a screen co-ordinate to a physics world one.</w:t>
+            </w:r>
+          </w:p>
+        </w:tc>
+      </w:tr>
+      <w:tr>
+        <w:tc>
+          <w:tcPr>
+            <w:tcW w:w="2376" w:type="dxa"/>
+          </w:tcPr>
+          <w:p>
+            <w:r>
+              <w:rPr>
+                <w:b/>
+              </w:rPr>
+              <w:t xml:space="preserve">Static </w:t>
+            </w:r>
+            <w:r>
+              <w:t>World Body To Pixel</w:t>
+            </w:r>
+          </w:p>
+        </w:tc>
+        <w:tc>
+          <w:tcPr>
+            <w:tcW w:w="2127" w:type="dxa"/>
+          </w:tcPr>
+          <w:p>
+            <w:pPr>
+              <w:jc w:val="left"/>
+            </w:pPr>
+            <w:r>
+              <w:t>World Position</w:t>
+            </w:r>
+          </w:p>
+          <w:p>
+            <w:pPr>
+              <w:jc w:val="left"/>
+            </w:pPr>
+            <w:r>
+              <w:t>Pixel Offset</w:t>
+            </w:r>
+          </w:p>
+          <w:p>
+            <w:pPr>
+              <w:jc w:val="left"/>
+            </w:pPr>
+            <w:r>
+              <w:rPr>
+                <w:b/>
+              </w:rPr>
+              <w:t xml:space="preserve">Returns </w:t>
+            </w:r>
+            <w:r>
+              <w:t>Screen Position</w:t>
+            </w:r>
+          </w:p>
+        </w:tc>
+        <w:tc>
+          <w:tcPr>
+            <w:tcW w:w="4739" w:type="dxa"/>
+          </w:tcPr>
+          <w:p>
+            <w:r>
+              <w:t>Converts a physics world co-ordinate to a screen co-ordinate, minus a pixel offset (usually the width of a texture).</w:t>
+            </w:r>
+          </w:p>
+        </w:tc>
+      </w:tr>
+      <w:tr>
+        <w:tc>
+          <w:tcPr>
+            <w:tcW w:w="2376" w:type="dxa"/>
+          </w:tcPr>
+          <w:p>
+            <w:r>
+              <w:rPr>
+                <w:b/>
+              </w:rPr>
+              <w:t xml:space="preserve">Static </w:t>
+            </w:r>
+            <w:r>
+              <w:t>Pixel To World Body</w:t>
+            </w:r>
+          </w:p>
+        </w:tc>
+        <w:tc>
+          <w:tcPr>
+            <w:tcW w:w="2127" w:type="dxa"/>
+          </w:tcPr>
+          <w:p>
+            <w:pPr>
+              <w:jc w:val="left"/>
+            </w:pPr>
+            <w:r>
+              <w:t>Screen Position</w:t>
+            </w:r>
+          </w:p>
+          <w:p>
+            <w:pPr>
+              <w:jc w:val="left"/>
+            </w:pPr>
+            <w:r>
+              <w:t>Pixel Offset</w:t>
+            </w:r>
+          </w:p>
+          <w:p>
+            <w:pPr>
+              <w:jc w:val="left"/>
+            </w:pPr>
+            <w:r>
+              <w:rPr>
+                <w:b/>
+              </w:rPr>
+              <w:t xml:space="preserve">Returns </w:t>
+            </w:r>
+            <w:r>
+              <w:t>World Position</w:t>
+            </w:r>
+          </w:p>
+        </w:tc>
+        <w:tc>
+          <w:tcPr>
+            <w:tcW w:w="4739" w:type="dxa"/>
+          </w:tcPr>
+          <w:p>
+            <w:r>
+              <w:t>As World Body to Pixel but in reverse.</w:t>
+            </w:r>
+          </w:p>
+        </w:tc>
+      </w:tr>
+      <w:tr>
+        <w:tc>
+          <w:tcPr>
+            <w:tcW w:w="2376" w:type="dxa"/>
+          </w:tcPr>
+          <w:p>
+            <w:r>
+              <w:rPr>
+                <w:b/>
+              </w:rPr>
+              <w:t xml:space="preserve">Event </w:t>
+            </w:r>
+            <w:r>
+              <w:t>Balloon Popped</w:t>
+            </w:r>
+          </w:p>
+        </w:tc>
+        <w:tc>
+          <w:tcPr>
+            <w:tcW w:w="2127" w:type="dxa"/>
+          </w:tcPr>
+          <w:p>
+            <w:pPr>
+              <w:jc w:val="left"/>
+            </w:pPr>
+            <w:r>
+              <w:t>Balloon Popped Event Args</w:t>
+            </w:r>
+          </w:p>
+        </w:tc>
+        <w:tc>
+          <w:tcPr>
+            <w:tcW w:w="4739" w:type="dxa"/>
+          </w:tcPr>
+          <w:p>
+            <w:r>
+              <w:t>Fired when the Physics Manager detects that a user has popped a balloon.</w:t>
+            </w:r>
+          </w:p>
+        </w:tc>
+      </w:tr>
+      <w:tr>
+        <w:tc>
+          <w:tcPr>
+            <w:tcW w:w="2376" w:type="dxa"/>
+          </w:tcPr>
+          <w:p>
+            <w:r>
+              <w:rPr>
+                <w:b/>
+              </w:rPr>
+              <w:t xml:space="preserve">Event </w:t>
+            </w:r>
+            <w:r>
+              <w:t>Bucket Collision</w:t>
+            </w:r>
+          </w:p>
+        </w:tc>
+        <w:tc>
+          <w:tcPr>
+            <w:tcW w:w="2127" w:type="dxa"/>
+          </w:tcPr>
+          <w:p>
+            <w:pPr>
+              <w:jc w:val="left"/>
+            </w:pPr>
+            <w:r>
+              <w:t>Bucket Collision Event Args</w:t>
+            </w:r>
+          </w:p>
+        </w:tc>
+        <w:tc>
+          <w:tcPr>
+            <w:tcW w:w="4739" w:type="dxa"/>
+          </w:tcPr>
+          <w:p>
+            <w:r>
+              <w:t>Fired when the Physics Manager detects that a balloon has collided with a bucket.</w:t>
             </w:r>
           </w:p>
         </w:tc>
       </w:tr>
     </w:tbl>
+    <w:p/>
     <w:p>
       <w:pPr>
         <w:pStyle w:val="Heading2"/>
       </w:pPr>
       <w:r>
+        <w:t>Input Subsystem</w:t>
+      </w:r>
+    </w:p>
+    <w:p>
+      <w:r>
+        <w:t xml:space="preserve">The Input Subsystem </w:t>
+      </w:r>
+      <w:r>
+        <w:t>tracks</w:t>
+      </w:r>
+      <w:r>
+        <w:t xml:space="preserve"> user input and is defined by the IInputManager interface. Two input subsystems are implemented in the project: one for using the Kinect, and one for using the Mouse. </w:t>
+      </w:r>
+      <w:r>
+        <w:lastRenderedPageBreak/>
+        <w:t>The Kinect system is describe</w:t>
+      </w:r>
+      <w:r>
+        <w:t>d</w:t>
+      </w:r>
+      <w:r>
+        <w:t xml:space="preserve"> elsewhere in this report; the Mouse system is very simple in comparison. </w:t>
+      </w:r>
+    </w:p>
+    <w:p>
+      <w:r>
+        <w:t>When no mouse buttons are pressed, the mouse emulates a single hand which is centred on the position of the mouse. If the left mouse button is held down, a second hand appears with its position relative to the first hand. If, whilst still the left mouse button is still down, the right mouse button is also depressed, then the two hands will emulate a clapping motion.</w:t>
+      </w:r>
+    </w:p>
+    <w:tbl>
+      <w:tblPr>
+        <w:tblStyle w:val="TableGrid"/>
+        <w:tblW w:w="0" w:type="auto"/>
+        <w:tblLook w:val="04A0"/>
+      </w:tblPr>
+      <w:tblGrid>
+        <w:gridCol w:w="2376"/>
+        <w:gridCol w:w="2127"/>
+        <w:gridCol w:w="4739"/>
+      </w:tblGrid>
+      <w:tr>
+        <w:tc>
+          <w:tcPr>
+            <w:tcW w:w="9242" w:type="dxa"/>
+            <w:gridSpan w:val="3"/>
+          </w:tcPr>
+          <w:p>
+            <w:pPr>
+              <w:jc w:val="center"/>
+              <w:rPr>
+                <w:b/>
+              </w:rPr>
+            </w:pPr>
+            <w:r>
+              <w:rPr>
+                <w:b/>
+              </w:rPr>
+              <w:t>IInputManager</w:t>
+            </w:r>
+          </w:p>
+        </w:tc>
+      </w:tr>
+      <w:tr>
+        <w:tc>
+          <w:tcPr>
+            <w:tcW w:w="2376" w:type="dxa"/>
+          </w:tcPr>
+          <w:p>
+            <w:r>
+              <w:t>Initialize</w:t>
+            </w:r>
+          </w:p>
+        </w:tc>
+        <w:tc>
+          <w:tcPr>
+            <w:tcW w:w="2127" w:type="dxa"/>
+          </w:tcPr>
+          <w:p>
+            <w:r>
+              <w:t>Screen Size</w:t>
+            </w:r>
+          </w:p>
+        </w:tc>
+        <w:tc>
+          <w:tcPr>
+            <w:tcW w:w="4739" w:type="dxa"/>
+          </w:tcPr>
+          <w:p>
+            <w:r>
+              <w:t>Initialises the Input Manager. Some Input Devices use normalised dimensions so the screen size parameter should be stored as the values returned by this Interface should be in screen co-ordinates.</w:t>
+            </w:r>
+          </w:p>
+        </w:tc>
+      </w:tr>
+      <w:tr>
+        <w:tc>
+          <w:tcPr>
+            <w:tcW w:w="2376" w:type="dxa"/>
+          </w:tcPr>
+          <w:p>
+            <w:r>
+              <w:t>GetHandPositions</w:t>
+            </w:r>
+          </w:p>
+        </w:tc>
+        <w:tc>
+          <w:tcPr>
+            <w:tcW w:w="2127" w:type="dxa"/>
+          </w:tcPr>
+          <w:p>
+            <w:r>
+              <w:rPr>
+                <w:b/>
+              </w:rPr>
+              <w:t>Returns</w:t>
+            </w:r>
+            <w:r>
+              <w:t xml:space="preserve"> Hand[]</w:t>
+            </w:r>
+          </w:p>
+        </w:tc>
+        <w:tc>
+          <w:tcPr>
+            <w:tcW w:w="4739" w:type="dxa"/>
+          </w:tcPr>
+          <w:p>
+            <w:r>
+              <w:t>Returns an array of Hand objects, one Hand per physical hand.</w:t>
+            </w:r>
+            <w:r>
+              <w:t xml:space="preserve"> A Hand object describes the position of a single hand and has an identifier to tell which user the hand belongs to.</w:t>
+            </w:r>
+            <w:r>
+              <w:t xml:space="preserve"> </w:t>
+            </w:r>
+          </w:p>
+          <w:p>
+            <w:r>
+              <w:t>The Hand objects must be static between calls; i.e. a Hand object should represent a physical hand for the duration of said hand being focused as an input entity. If this is not the case, and a new Hand object is generated every frame, the physics engine will not work correctly.</w:t>
+            </w:r>
+          </w:p>
+        </w:tc>
+      </w:tr>
+    </w:tbl>
+    <w:p>
+      <w:pPr>
+        <w:pStyle w:val="Heading2"/>
+      </w:pPr>
+      <w:r>
         <w:t>Graphics Subsystem</w:t>
       </w:r>
+      <w:r>
+        <w:t xml:space="preserve"> &amp; </w:t>
+      </w:r>
+      <w:r>
+        <w:t>Game System</w:t>
+      </w:r>
     </w:p>
     <w:p>
       <w:r>
@@ -555,36 +1452,22 @@
     </w:p>
     <w:p>
       <w:pPr>
+        <w:pStyle w:val="Heading1"/>
+      </w:pPr>
+      <w:r>
+        <w:t>Development Report</w:t>
+      </w:r>
+    </w:p>
+    <w:p>
+      <w:r>
+        <w:t>Throughout the development cycle of the project, several builds were presented to the client. In the first few weeks, many of the demo builds were individual feasibility studies of individual components needed to build the final project. This section gives details of what requirements were implemented in the Client system for each week.</w:t>
+      </w:r>
+    </w:p>
+    <w:p>
+      <w:pPr>
         <w:pStyle w:val="Heading2"/>
       </w:pPr>
       <w:r>
-        <w:t>Game System</w:t>
-      </w:r>
-    </w:p>
-    <w:p>
-      <w:r>
-        <w:t>[todo]</w:t>
-      </w:r>
-    </w:p>
-    <w:p>
-      <w:pPr>
-        <w:pStyle w:val="Heading1"/>
-      </w:pPr>
-      <w:r>
-        <w:t>Development Report</w:t>
-      </w:r>
-    </w:p>
-    <w:p>
-      <w:r>
-        <w:t>Throughout the development cycle of the project, several builds were presented to the client. In the first few weeks, many of the demo builds were individual feasibility studies of individual components needed to build the final project. This section gives details of what requirements were implemented in the Client system for each week.</w:t>
-      </w:r>
-    </w:p>
-    <w:p>
-      <w:pPr>
-        <w:pStyle w:val="Heading2"/>
-      </w:pPr>
-      <w:r>
-        <w:lastRenderedPageBreak/>
         <w:t>Client Demo 1 – 7</w:t>
       </w:r>
       <w:r>
@@ -659,7 +1542,11 @@
         <w:t xml:space="preserve"> The balloons were already tied into the physics however the rules were tweaked to make them much more realistic.</w:t>
       </w:r>
       <w:r>
-        <w:t xml:space="preserve"> The ability to view the content of a balloon was also added by putting in a “pop balloon” action in the Input interface, which when called, caused a content box to open with the desired content.</w:t>
+        <w:t xml:space="preserve"> The ability </w:t>
+      </w:r>
+      <w:r>
+        <w:lastRenderedPageBreak/>
+        <w:t>to view the content of a balloon was also added by putting in a “pop balloon” action in the Input interface, which when called, caused a content box to open with the desired content.</w:t>
       </w:r>
       <w:r>
         <w:t xml:space="preserve"> Balloons were also given a small “tag” with a short text description.</w:t>
@@ -773,20 +1660,77 @@
         <w:pStyle w:val="Heading2"/>
       </w:pPr>
       <w:r>
+        <w:t>User Evaluation Iteration – 13</w:t>
+      </w:r>
+      <w:r>
+        <w:rPr>
+          <w:vertAlign w:val="superscript"/>
+        </w:rPr>
+        <w:t>th</w:t>
+      </w:r>
+      <w:r>
+        <w:t xml:space="preserve"> February</w:t>
+      </w:r>
+    </w:p>
+    <w:p>
+      <w:r>
+        <w:t>From the results of the user evaluation we implemented several fixes to do with usability – these included:</w:t>
+      </w:r>
+    </w:p>
+    <w:p>
+      <w:pPr>
+        <w:pStyle w:val="ListParagraph"/>
+        <w:numPr>
+          <w:ilvl w:val="0"/>
+          <w:numId w:val="2"/>
+        </w:numPr>
+      </w:pPr>
+      <w:r>
+        <w:t xml:space="preserve">Tweaks to the close button for the content box which users found clunky to use. We added a black border to it, reduced the activation time from 2.5s to 0.5s and added a second close button in the top-left. </w:t>
+      </w:r>
+    </w:p>
+    <w:p>
+      <w:pPr>
+        <w:pStyle w:val="ListParagraph"/>
+        <w:numPr>
+          <w:ilvl w:val="0"/>
+          <w:numId w:val="2"/>
+        </w:numPr>
+      </w:pPr>
+      <w:r>
+        <w:t xml:space="preserve">Paint buckets were too close together; they were spaced out slightly further. </w:t>
+      </w:r>
+    </w:p>
+    <w:p>
+      <w:pPr>
+        <w:pStyle w:val="ListParagraph"/>
+        <w:numPr>
+          <w:ilvl w:val="0"/>
+          <w:numId w:val="2"/>
+        </w:numPr>
+      </w:pPr>
+      <w:r>
+        <w:t>The physical floor was raised slightly whilst moving the buckets down. This prevents balloons from being “stuck” under the floor.</w:t>
+      </w:r>
+    </w:p>
+    <w:p>
+      <w:pPr>
+        <w:pStyle w:val="ListParagraph"/>
+        <w:numPr>
+          <w:ilvl w:val="0"/>
+          <w:numId w:val="2"/>
+        </w:numPr>
+      </w:pPr>
+      <w:r>
+        <w:t>Animations were added after a period of inactivity which inform the user of actions they can take to interact with the system.</w:t>
+      </w:r>
+    </w:p>
+    <w:p>
+      <w:pPr>
+        <w:pStyle w:val="Heading1"/>
+      </w:pPr>
+      <w:r>
         <w:lastRenderedPageBreak/>
-        <w:t>Week 9</w:t>
-      </w:r>
-    </w:p>
-    <w:p>
-      <w:r>
-        <w:t>New development cycle?</w:t>
-      </w:r>
-    </w:p>
-    <w:p>
-      <w:pPr>
-        <w:pStyle w:val="Heading1"/>
-      </w:pPr>
-      <w:r>
         <w:t>Third-Party Components</w:t>
       </w:r>
     </w:p>
@@ -1034,8 +1978,124 @@
       </w:rPr>
     </w:lvl>
   </w:abstractNum>
+  <w:abstractNum w:abstractNumId="1">
+    <w:nsid w:val="67B55FCF"/>
+    <w:multiLevelType w:val="hybridMultilevel"/>
+    <w:tmpl w:val="AA748EC8"/>
+    <w:lvl w:ilvl="0" w:tplc="08090001">
+      <w:start w:val="1"/>
+      <w:numFmt w:val="bullet"/>
+      <w:lvlText w:val=""/>
+      <w:lvlJc w:val="left"/>
+      <w:pPr>
+        <w:ind w:left="720" w:hanging="360"/>
+      </w:pPr>
+      <w:rPr>
+        <w:rFonts w:ascii="Symbol" w:hAnsi="Symbol" w:hint="default"/>
+      </w:rPr>
+    </w:lvl>
+    <w:lvl w:ilvl="1" w:tplc="08090003" w:tentative="1">
+      <w:start w:val="1"/>
+      <w:numFmt w:val="bullet"/>
+      <w:lvlText w:val="o"/>
+      <w:lvlJc w:val="left"/>
+      <w:pPr>
+        <w:ind w:left="1440" w:hanging="360"/>
+      </w:pPr>
+      <w:rPr>
+        <w:rFonts w:ascii="Courier New" w:hAnsi="Courier New" w:cs="Courier New" w:hint="default"/>
+      </w:rPr>
+    </w:lvl>
+    <w:lvl w:ilvl="2" w:tplc="08090005" w:tentative="1">
+      <w:start w:val="1"/>
+      <w:numFmt w:val="bullet"/>
+      <w:lvlText w:val=""/>
+      <w:lvlJc w:val="left"/>
+      <w:pPr>
+        <w:ind w:left="2160" w:hanging="360"/>
+      </w:pPr>
+      <w:rPr>
+        <w:rFonts w:ascii="Wingdings" w:hAnsi="Wingdings" w:hint="default"/>
+      </w:rPr>
+    </w:lvl>
+    <w:lvl w:ilvl="3" w:tplc="08090001" w:tentative="1">
+      <w:start w:val="1"/>
+      <w:numFmt w:val="bullet"/>
+      <w:lvlText w:val=""/>
+      <w:lvlJc w:val="left"/>
+      <w:pPr>
+        <w:ind w:left="2880" w:hanging="360"/>
+      </w:pPr>
+      <w:rPr>
+        <w:rFonts w:ascii="Symbol" w:hAnsi="Symbol" w:hint="default"/>
+      </w:rPr>
+    </w:lvl>
+    <w:lvl w:ilvl="4" w:tplc="08090003" w:tentative="1">
+      <w:start w:val="1"/>
+      <w:numFmt w:val="bullet"/>
+      <w:lvlText w:val="o"/>
+      <w:lvlJc w:val="left"/>
+      <w:pPr>
+        <w:ind w:left="3600" w:hanging="360"/>
+      </w:pPr>
+      <w:rPr>
+        <w:rFonts w:ascii="Courier New" w:hAnsi="Courier New" w:cs="Courier New" w:hint="default"/>
+      </w:rPr>
+    </w:lvl>
+    <w:lvl w:ilvl="5" w:tplc="08090005" w:tentative="1">
+      <w:start w:val="1"/>
+      <w:numFmt w:val="bullet"/>
+      <w:lvlText w:val=""/>
+      <w:lvlJc w:val="left"/>
+      <w:pPr>
+        <w:ind w:left="4320" w:hanging="360"/>
+      </w:pPr>
+      <w:rPr>
+        <w:rFonts w:ascii="Wingdings" w:hAnsi="Wingdings" w:hint="default"/>
+      </w:rPr>
+    </w:lvl>
+    <w:lvl w:ilvl="6" w:tplc="08090001" w:tentative="1">
+      <w:start w:val="1"/>
+      <w:numFmt w:val="bullet"/>
+      <w:lvlText w:val=""/>
+      <w:lvlJc w:val="left"/>
+      <w:pPr>
+        <w:ind w:left="5040" w:hanging="360"/>
+      </w:pPr>
+      <w:rPr>
+        <w:rFonts w:ascii="Symbol" w:hAnsi="Symbol" w:hint="default"/>
+      </w:rPr>
+    </w:lvl>
+    <w:lvl w:ilvl="7" w:tplc="08090003" w:tentative="1">
+      <w:start w:val="1"/>
+      <w:numFmt w:val="bullet"/>
+      <w:lvlText w:val="o"/>
+      <w:lvlJc w:val="left"/>
+      <w:pPr>
+        <w:ind w:left="5760" w:hanging="360"/>
+      </w:pPr>
+      <w:rPr>
+        <w:rFonts w:ascii="Courier New" w:hAnsi="Courier New" w:cs="Courier New" w:hint="default"/>
+      </w:rPr>
+    </w:lvl>
+    <w:lvl w:ilvl="8" w:tplc="08090005" w:tentative="1">
+      <w:start w:val="1"/>
+      <w:numFmt w:val="bullet"/>
+      <w:lvlText w:val=""/>
+      <w:lvlJc w:val="left"/>
+      <w:pPr>
+        <w:ind w:left="6480" w:hanging="360"/>
+      </w:pPr>
+      <w:rPr>
+        <w:rFonts w:ascii="Wingdings" w:hAnsi="Wingdings" w:hint="default"/>
+      </w:rPr>
+    </w:lvl>
+  </w:abstractNum>
   <w:num w:numId="1">
     <w:abstractNumId w:val="0"/>
+  </w:num>
+  <w:num w:numId="2">
+    <w:abstractNumId w:val="1"/>
   </w:num>
 </w:numbering>
 </file>
@@ -1251,6 +2311,28 @@
       <w:szCs w:val="26"/>
     </w:rPr>
   </w:style>
+  <w:style w:type="paragraph" w:styleId="Heading3">
+    <w:name w:val="heading 3"/>
+    <w:basedOn w:val="Normal"/>
+    <w:next w:val="Normal"/>
+    <w:link w:val="Heading3Char"/>
+    <w:uiPriority w:val="9"/>
+    <w:unhideWhenUsed/>
+    <w:qFormat/>
+    <w:rsid w:val="006E05E9"/>
+    <w:pPr>
+      <w:keepNext/>
+      <w:keepLines/>
+      <w:spacing w:before="200" w:after="0"/>
+      <w:outlineLvl w:val="2"/>
+    </w:pPr>
+    <w:rPr>
+      <w:rFonts w:asciiTheme="majorHAnsi" w:eastAsiaTheme="majorEastAsia" w:hAnsiTheme="majorHAnsi" w:cstheme="majorBidi"/>
+      <w:b/>
+      <w:bCs/>
+      <w:color w:val="4F81BD" w:themeColor="accent1"/>
+    </w:rPr>
+  </w:style>
   <w:style w:type="character" w:default="1" w:styleId="DefaultParagraphFont">
     <w:name w:val="Default Paragraph Font"/>
     <w:uiPriority w:val="1"/>
@@ -1424,6 +2506,19 @@
         <w:right w:w="108" w:type="dxa"/>
       </w:tblCellMar>
     </w:tblPr>
+  </w:style>
+  <w:style w:type="character" w:customStyle="1" w:styleId="Heading3Char">
+    <w:name w:val="Heading 3 Char"/>
+    <w:basedOn w:val="DefaultParagraphFont"/>
+    <w:link w:val="Heading3"/>
+    <w:uiPriority w:val="9"/>
+    <w:rsid w:val="006E05E9"/>
+    <w:rPr>
+      <w:rFonts w:asciiTheme="majorHAnsi" w:eastAsiaTheme="majorEastAsia" w:hAnsiTheme="majorHAnsi" w:cstheme="majorBidi"/>
+      <w:b/>
+      <w:bCs/>
+      <w:color w:val="4F81BD" w:themeColor="accent1"/>
+    </w:rPr>
   </w:style>
 </w:styles>
 </file>

</xml_diff>

<commit_message>
Finish Client design document.
Also committed SVG version of the System Architecture.

I'll convert these to Latex myself on Sunday.
</commit_message>
<xml_diff>
--- a/Documents/Client Design.docx
+++ b/Documents/Client Design.docx
@@ -135,7 +135,15 @@
     </w:p>
     <w:p>
       <w:r>
-        <w:t xml:space="preserve">The bucket model represents a paint bucket which can be used to change the decoration of a balloon. A bucket implementation should implement the abstract Apply To Balloon method to perform the decoration. Two buckets are currently included in the system: one which changes the colour of the balloon and one which changes the overlay. </w:t>
+        <w:t xml:space="preserve">The bucket model represents a paint bucket which can be used to change the decoration of a balloon. A bucket implementation should implement the abstract Apply </w:t>
+      </w:r>
+      <w:proofErr w:type="gramStart"/>
+      <w:r>
+        <w:t>To</w:t>
+      </w:r>
+      <w:proofErr w:type="gramEnd"/>
+      <w:r>
+        <w:t xml:space="preserve"> Balloon method to perform the decoration. Two buckets are currently included in the system: one which changes the colour of the balloon and one which changes the overlay. </w:t>
       </w:r>
     </w:p>
     <w:p>
@@ -178,10 +186,26 @@
     </w:p>
     <w:p>
       <w:r>
-        <w:t xml:space="preserve">The Network Subsystem implements the INetworkManager interface and is responsible for managing communication between the Client and Server. </w:t>
-      </w:r>
-      <w:r>
-        <w:t xml:space="preserve">The default implementation relies on the ScreenConnection class from the Messaging library, details of which can be found elsewhere. </w:t>
+        <w:t xml:space="preserve">The Network Subsystem implements the </w:t>
+      </w:r>
+      <w:proofErr w:type="spellStart"/>
+      <w:r>
+        <w:t>INetworkManager</w:t>
+      </w:r>
+      <w:proofErr w:type="spellEnd"/>
+      <w:r>
+        <w:t xml:space="preserve"> interface and is responsible for managing communication between the Client and Server. </w:t>
+      </w:r>
+      <w:r>
+        <w:t xml:space="preserve">The default implementation relies on the </w:t>
+      </w:r>
+      <w:proofErr w:type="spellStart"/>
+      <w:r>
+        <w:t>ScreenConnection</w:t>
+      </w:r>
+      <w:proofErr w:type="spellEnd"/>
+      <w:r>
+        <w:t xml:space="preserve"> class from the Messaging library, details of which can be found elsewhere. </w:t>
       </w:r>
     </w:p>
     <w:tbl>
@@ -208,12 +232,14 @@
                 <w:b/>
               </w:rPr>
             </w:pPr>
+            <w:proofErr w:type="spellStart"/>
             <w:r>
               <w:rPr>
                 <w:b/>
               </w:rPr>
               <w:t>INetworkManager</w:t>
             </w:r>
+            <w:proofErr w:type="spellEnd"/>
           </w:p>
         </w:tc>
       </w:tr>
@@ -251,9 +277,11 @@
             <w:tcW w:w="2376" w:type="dxa"/>
           </w:tcPr>
           <w:p>
+            <w:proofErr w:type="spellStart"/>
             <w:r>
               <w:t>MoveBalloonOffscreen</w:t>
             </w:r>
+            <w:proofErr w:type="spellEnd"/>
           </w:p>
         </w:tc>
         <w:tc>
@@ -301,9 +329,11 @@
             <w:tcW w:w="2376" w:type="dxa"/>
           </w:tcPr>
           <w:p>
+            <w:proofErr w:type="spellStart"/>
             <w:r>
               <w:t>NotifyBalloonPopped</w:t>
             </w:r>
+            <w:proofErr w:type="spellEnd"/>
           </w:p>
         </w:tc>
         <w:tc>
@@ -333,9 +363,11 @@
             <w:tcW w:w="2376" w:type="dxa"/>
           </w:tcPr>
           <w:p>
+            <w:proofErr w:type="spellStart"/>
             <w:r>
               <w:t>GetBalloonDetails</w:t>
             </w:r>
+            <w:proofErr w:type="spellEnd"/>
           </w:p>
         </w:tc>
         <w:tc>
@@ -365,9 +397,11 @@
             <w:tcW w:w="2376" w:type="dxa"/>
           </w:tcPr>
           <w:p>
+            <w:proofErr w:type="spellStart"/>
             <w:r>
               <w:t>UpdateBalloonDetails</w:t>
             </w:r>
+            <w:proofErr w:type="spellEnd"/>
           </w:p>
         </w:tc>
         <w:tc>
@@ -397,9 +431,11 @@
             <w:tcW w:w="2376" w:type="dxa"/>
           </w:tcPr>
           <w:p>
+            <w:proofErr w:type="spellStart"/>
             <w:r>
               <w:t>ProcessMessages</w:t>
             </w:r>
+            <w:proofErr w:type="spellEnd"/>
           </w:p>
         </w:tc>
         <w:tc>
@@ -491,12 +527,14 @@
                 <w:b/>
               </w:rPr>
             </w:pPr>
+            <w:proofErr w:type="spellStart"/>
             <w:r>
               <w:rPr>
                 <w:b/>
               </w:rPr>
               <w:t>PhysicsManager</w:t>
             </w:r>
+            <w:proofErr w:type="spellEnd"/>
           </w:p>
         </w:tc>
       </w:tr>
@@ -536,7 +574,15 @@
               <w:t xml:space="preserve"> Manager</w:t>
             </w:r>
             <w:r>
-              <w:t>. In our system, this creates the Farseer World object.</w:t>
+              <w:t xml:space="preserve">. In our system, this creates the </w:t>
+            </w:r>
+            <w:proofErr w:type="spellStart"/>
+            <w:r>
+              <w:t>Farseer</w:t>
+            </w:r>
+            <w:proofErr w:type="spellEnd"/>
+            <w:r>
+              <w:t xml:space="preserve"> World object.</w:t>
             </w:r>
             <w:r>
               <w:t xml:space="preserve"> The Hand Size is provided as it is based on the size of the texture loaded in.</w:t>
@@ -1224,8 +1270,13 @@
               <w:jc w:val="left"/>
             </w:pPr>
             <w:r>
-              <w:t>Balloon Popped Event Args</w:t>
-            </w:r>
+              <w:t xml:space="preserve">Balloon Popped Event </w:t>
+            </w:r>
+            <w:proofErr w:type="spellStart"/>
+            <w:r>
+              <w:t>Args</w:t>
+            </w:r>
+            <w:proofErr w:type="spellEnd"/>
           </w:p>
         </w:tc>
         <w:tc>
@@ -1265,8 +1316,13 @@
               <w:jc w:val="left"/>
             </w:pPr>
             <w:r>
-              <w:t>Bucket Collision Event Args</w:t>
-            </w:r>
+              <w:t xml:space="preserve">Bucket Collision Event </w:t>
+            </w:r>
+            <w:proofErr w:type="spellStart"/>
+            <w:r>
+              <w:t>Args</w:t>
+            </w:r>
+            <w:proofErr w:type="spellEnd"/>
           </w:p>
         </w:tc>
         <w:tc>
@@ -1298,7 +1354,15 @@
         <w:t>tracks</w:t>
       </w:r>
       <w:r>
-        <w:t xml:space="preserve"> user input and is defined by the IInputManager interface. Two input subsystems are implemented in the project: one for using the Kinect, and one for using the Mouse. </w:t>
+        <w:t xml:space="preserve"> user input and is defined by the </w:t>
+      </w:r>
+      <w:proofErr w:type="spellStart"/>
+      <w:r>
+        <w:t>IInputManager</w:t>
+      </w:r>
+      <w:proofErr w:type="spellEnd"/>
+      <w:r>
+        <w:t xml:space="preserve"> interface. Two input subsystems are implemented in the project: one for using the Kinect, and one for using the Mouse. </w:t>
       </w:r>
       <w:r>
         <w:lastRenderedPageBreak/>
@@ -1340,12 +1404,14 @@
                 <w:b/>
               </w:rPr>
             </w:pPr>
+            <w:proofErr w:type="spellStart"/>
             <w:r>
               <w:rPr>
                 <w:b/>
               </w:rPr>
               <w:t>IInputManager</w:t>
             </w:r>
+            <w:proofErr w:type="spellEnd"/>
           </w:p>
         </w:tc>
       </w:tr>
@@ -1387,9 +1453,11 @@
             <w:tcW w:w="2376" w:type="dxa"/>
           </w:tcPr>
           <w:p>
+            <w:proofErr w:type="spellStart"/>
             <w:r>
               <w:t>GetHandPositions</w:t>
             </w:r>
+            <w:proofErr w:type="spellEnd"/>
           </w:p>
         </w:tc>
         <w:tc>
@@ -1447,9 +1515,412 @@
     </w:p>
     <w:p>
       <w:r>
-        <w:t>[todo]</w:t>
-      </w:r>
-    </w:p>
+        <w:t xml:space="preserve">The main logic for the Graphics Subsystem lies in the Game System itself. XNA defines a layout for the Game System, in which game logic should be performed in </w:t>
+      </w:r>
+      <w:proofErr w:type="gramStart"/>
+      <w:r>
+        <w:t>an Update</w:t>
+      </w:r>
+      <w:proofErr w:type="gramEnd"/>
+      <w:r>
+        <w:t xml:space="preserve"> method and drawing logic in a Draw method. The Game System also ties together all the other components.</w:t>
+      </w:r>
+    </w:p>
+    <w:tbl>
+      <w:tblPr>
+        <w:tblStyle w:val="TableGrid"/>
+        <w:tblW w:w="0" w:type="auto"/>
+        <w:tblLook w:val="04A0"/>
+      </w:tblPr>
+      <w:tblGrid>
+        <w:gridCol w:w="2376"/>
+        <w:gridCol w:w="2127"/>
+        <w:gridCol w:w="4739"/>
+      </w:tblGrid>
+      <w:tr>
+        <w:tc>
+          <w:tcPr>
+            <w:tcW w:w="9242" w:type="dxa"/>
+            <w:gridSpan w:val="3"/>
+          </w:tcPr>
+          <w:p>
+            <w:pPr>
+              <w:jc w:val="center"/>
+              <w:rPr>
+                <w:b/>
+              </w:rPr>
+            </w:pPr>
+            <w:proofErr w:type="spellStart"/>
+            <w:r>
+              <w:rPr>
+                <w:b/>
+              </w:rPr>
+              <w:t>BalloonClient</w:t>
+            </w:r>
+            <w:proofErr w:type="spellEnd"/>
+          </w:p>
+        </w:tc>
+      </w:tr>
+      <w:tr>
+        <w:tc>
+          <w:tcPr>
+            <w:tcW w:w="2376" w:type="dxa"/>
+          </w:tcPr>
+          <w:p>
+            <w:r>
+              <w:rPr>
+                <w:i/>
+              </w:rPr>
+              <w:t>Constructor</w:t>
+            </w:r>
+          </w:p>
+        </w:tc>
+        <w:tc>
+          <w:tcPr>
+            <w:tcW w:w="2127" w:type="dxa"/>
+          </w:tcPr>
+          <w:p>
+            <w:r>
+              <w:t>Network Manager</w:t>
+            </w:r>
+          </w:p>
+          <w:p>
+            <w:r>
+              <w:t>Input Manager</w:t>
+            </w:r>
+          </w:p>
+        </w:tc>
+        <w:tc>
+          <w:tcPr>
+            <w:tcW w:w="4739" w:type="dxa"/>
+          </w:tcPr>
+          <w:p>
+            <w:r>
+              <w:t>Creates a new instance of the Balloon Client using the provided Network and Input Managers. (These are injected from the main method which determines which to use from the Configuration object).</w:t>
+            </w:r>
+          </w:p>
+          <w:p>
+            <w:r>
+              <w:t xml:space="preserve">This constructor also creates the Graphics Device Manager used by XNA and initialises the Input Manager with the screen dimensions. </w:t>
+            </w:r>
+          </w:p>
+        </w:tc>
+      </w:tr>
+      <w:tr>
+        <w:tc>
+          <w:tcPr>
+            <w:tcW w:w="2376" w:type="dxa"/>
+          </w:tcPr>
+          <w:p>
+            <w:r>
+              <w:t>Load Content</w:t>
+            </w:r>
+          </w:p>
+        </w:tc>
+        <w:tc>
+          <w:tcPr>
+            <w:tcW w:w="2127" w:type="dxa"/>
+          </w:tcPr>
+          <w:p/>
+        </w:tc>
+        <w:tc>
+          <w:tcPr>
+            <w:tcW w:w="4739" w:type="dxa"/>
+          </w:tcPr>
+          <w:p>
+            <w:r>
+              <w:t xml:space="preserve">This is a method called by XNA and is used to load external content. </w:t>
+            </w:r>
+            <w:r>
+              <w:t>It creates a new Sprite Batch, loads in fonts and textures, and sets up the mappings so we can access the textures quickly and easily in code.</w:t>
+            </w:r>
+          </w:p>
+        </w:tc>
+      </w:tr>
+      <w:tr>
+        <w:tc>
+          <w:tcPr>
+            <w:tcW w:w="2376" w:type="dxa"/>
+          </w:tcPr>
+          <w:p>
+            <w:r>
+              <w:t>Initialize</w:t>
+            </w:r>
+          </w:p>
+        </w:tc>
+        <w:tc>
+          <w:tcPr>
+            <w:tcW w:w="2127" w:type="dxa"/>
+          </w:tcPr>
+          <w:p/>
+        </w:tc>
+        <w:tc>
+          <w:tcPr>
+            <w:tcW w:w="4739" w:type="dxa"/>
+          </w:tcPr>
+          <w:p>
+            <w:r>
+              <w:t>Initialize sets up the Physics Manager and the collision detection handlers, then creates the roof and floor boundaries.</w:t>
+            </w:r>
+          </w:p>
+          <w:p>
+            <w:r>
+              <w:t>It creates the buckets using a formula to determine the gap between them.</w:t>
+            </w:r>
+          </w:p>
+          <w:p>
+            <w:r>
+              <w:t>Finally, it asks the Network Manager to connect to the server.</w:t>
+            </w:r>
+          </w:p>
+        </w:tc>
+      </w:tr>
+      <w:tr>
+        <w:tc>
+          <w:tcPr>
+            <w:tcW w:w="2376" w:type="dxa"/>
+          </w:tcPr>
+          <w:p>
+            <w:r>
+              <w:lastRenderedPageBreak/>
+              <w:t>Update</w:t>
+            </w:r>
+          </w:p>
+        </w:tc>
+        <w:tc>
+          <w:tcPr>
+            <w:tcW w:w="2127" w:type="dxa"/>
+          </w:tcPr>
+          <w:p>
+            <w:r>
+              <w:t>Game Time</w:t>
+            </w:r>
+          </w:p>
+        </w:tc>
+        <w:tc>
+          <w:tcPr>
+            <w:tcW w:w="4739" w:type="dxa"/>
+          </w:tcPr>
+          <w:p>
+            <w:r>
+              <w:t>Update performs the game logic. The following steps are performed:</w:t>
+            </w:r>
+          </w:p>
+          <w:p>
+            <w:pPr>
+              <w:pStyle w:val="ListParagraph"/>
+              <w:numPr>
+                <w:ilvl w:val="0"/>
+                <w:numId w:val="3"/>
+              </w:numPr>
+            </w:pPr>
+            <w:r>
+              <w:t>Process Network Events</w:t>
+            </w:r>
+          </w:p>
+          <w:p>
+            <w:pPr>
+              <w:pStyle w:val="ListParagraph"/>
+              <w:numPr>
+                <w:ilvl w:val="0"/>
+                <w:numId w:val="3"/>
+              </w:numPr>
+            </w:pPr>
+            <w:r>
+              <w:t>Process Input</w:t>
+            </w:r>
+          </w:p>
+          <w:p>
+            <w:pPr>
+              <w:pStyle w:val="ListParagraph"/>
+              <w:numPr>
+                <w:ilvl w:val="0"/>
+                <w:numId w:val="3"/>
+              </w:numPr>
+            </w:pPr>
+            <w:r>
+              <w:t>Process Physics (and Apply Wind)</w:t>
+            </w:r>
+          </w:p>
+          <w:p>
+            <w:pPr>
+              <w:pStyle w:val="ListParagraph"/>
+              <w:numPr>
+                <w:ilvl w:val="0"/>
+                <w:numId w:val="3"/>
+              </w:numPr>
+            </w:pPr>
+            <w:r>
+              <w:t>Move any balloons to other screens which have moved off the edge of the screen</w:t>
+            </w:r>
+          </w:p>
+          <w:p>
+            <w:pPr>
+              <w:pStyle w:val="ListParagraph"/>
+              <w:numPr>
+                <w:ilvl w:val="0"/>
+                <w:numId w:val="3"/>
+              </w:numPr>
+            </w:pPr>
+            <w:r>
+              <w:t>Update any running animations</w:t>
+            </w:r>
+          </w:p>
+          <w:p>
+            <w:pPr>
+              <w:pStyle w:val="ListParagraph"/>
+              <w:numPr>
+                <w:ilvl w:val="0"/>
+                <w:numId w:val="3"/>
+              </w:numPr>
+            </w:pPr>
+            <w:r>
+              <w:t>Update the content box (if it is visible)</w:t>
+            </w:r>
+          </w:p>
+        </w:tc>
+      </w:tr>
+      <w:tr>
+        <w:tc>
+          <w:tcPr>
+            <w:tcW w:w="2376" w:type="dxa"/>
+          </w:tcPr>
+          <w:p>
+            <w:r>
+              <w:t>Draw</w:t>
+            </w:r>
+          </w:p>
+        </w:tc>
+        <w:tc>
+          <w:tcPr>
+            <w:tcW w:w="2127" w:type="dxa"/>
+          </w:tcPr>
+          <w:p>
+            <w:r>
+              <w:t>Game Time</w:t>
+            </w:r>
+          </w:p>
+        </w:tc>
+        <w:tc>
+          <w:tcPr>
+            <w:tcW w:w="4739" w:type="dxa"/>
+          </w:tcPr>
+          <w:p>
+            <w:r>
+              <w:t>Draw performs the actual drawing of the game world. It is not supposed to perform any logic tasks. Items drawn first will be hidden “behind” items drawn later. The following steps are performed:</w:t>
+            </w:r>
+          </w:p>
+          <w:p>
+            <w:pPr>
+              <w:pStyle w:val="ListParagraph"/>
+              <w:numPr>
+                <w:ilvl w:val="0"/>
+                <w:numId w:val="4"/>
+              </w:numPr>
+            </w:pPr>
+            <w:r>
+              <w:t>Clear the screen and initialise the Sprite Batch</w:t>
+            </w:r>
+          </w:p>
+          <w:p>
+            <w:pPr>
+              <w:pStyle w:val="ListParagraph"/>
+              <w:numPr>
+                <w:ilvl w:val="0"/>
+                <w:numId w:val="4"/>
+              </w:numPr>
+            </w:pPr>
+            <w:r>
+              <w:t>Draw the background</w:t>
+            </w:r>
+          </w:p>
+          <w:p>
+            <w:pPr>
+              <w:pStyle w:val="ListParagraph"/>
+              <w:numPr>
+                <w:ilvl w:val="0"/>
+                <w:numId w:val="4"/>
+              </w:numPr>
+            </w:pPr>
+            <w:r>
+              <w:t>Draw the balloon captions</w:t>
+            </w:r>
+          </w:p>
+          <w:p>
+            <w:pPr>
+              <w:pStyle w:val="ListParagraph"/>
+              <w:numPr>
+                <w:ilvl w:val="0"/>
+                <w:numId w:val="4"/>
+              </w:numPr>
+            </w:pPr>
+            <w:r>
+              <w:t>Draw the balloons</w:t>
+            </w:r>
+          </w:p>
+          <w:p>
+            <w:pPr>
+              <w:pStyle w:val="ListParagraph"/>
+              <w:numPr>
+                <w:ilvl w:val="0"/>
+                <w:numId w:val="4"/>
+              </w:numPr>
+            </w:pPr>
+            <w:r>
+              <w:t>Draw the “pop” animations</w:t>
+            </w:r>
+          </w:p>
+          <w:p>
+            <w:pPr>
+              <w:pStyle w:val="ListParagraph"/>
+              <w:numPr>
+                <w:ilvl w:val="0"/>
+                <w:numId w:val="4"/>
+              </w:numPr>
+            </w:pPr>
+            <w:r>
+              <w:t>Draw the buckets</w:t>
+            </w:r>
+          </w:p>
+          <w:p>
+            <w:pPr>
+              <w:pStyle w:val="ListParagraph"/>
+              <w:numPr>
+                <w:ilvl w:val="0"/>
+                <w:numId w:val="4"/>
+              </w:numPr>
+            </w:pPr>
+            <w:r>
+              <w:t>Draw the content box (if it is supposed to be visible)</w:t>
+            </w:r>
+          </w:p>
+          <w:p>
+            <w:pPr>
+              <w:pStyle w:val="ListParagraph"/>
+              <w:numPr>
+                <w:ilvl w:val="0"/>
+                <w:numId w:val="4"/>
+              </w:numPr>
+            </w:pPr>
+            <w:r>
+              <w:t>Draw the user’s hands</w:t>
+            </w:r>
+          </w:p>
+          <w:p>
+            <w:pPr>
+              <w:pStyle w:val="ListParagraph"/>
+              <w:numPr>
+                <w:ilvl w:val="0"/>
+                <w:numId w:val="4"/>
+              </w:numPr>
+            </w:pPr>
+            <w:r>
+              <w:t>Flush the Sprite Batch</w:t>
+            </w:r>
+          </w:p>
+        </w:tc>
+      </w:tr>
+    </w:tbl>
     <w:p>
       <w:pPr>
         <w:pStyle w:val="Heading1"/>
@@ -1542,11 +2013,11 @@
         <w:t xml:space="preserve"> The balloons were already tied into the physics however the rules were tweaked to make them much more realistic.</w:t>
       </w:r>
       <w:r>
-        <w:t xml:space="preserve"> The ability </w:t>
+        <w:t xml:space="preserve"> The ability to view the content of a balloon was also added by putting in a “pop balloon” action in the Input </w:t>
       </w:r>
       <w:r>
         <w:lastRenderedPageBreak/>
-        <w:t>to view the content of a balloon was also added by putting in a “pop balloon” action in the Input interface, which when called, caused a content box to open with the desired content.</w:t>
+        <w:t>interface, which when called, caused a content box to open with the desired content.</w:t>
       </w:r>
       <w:r>
         <w:t xml:space="preserve"> Balloons were also given a small “tag” with a short text description.</w:t>
@@ -1722,7 +2193,15 @@
         </w:numPr>
       </w:pPr>
       <w:r>
-        <w:t>Animations were added after a period of inactivity which inform the user of actions they can take to interact with the system.</w:t>
+        <w:t xml:space="preserve">Animations were added after a period of inactivity which </w:t>
+      </w:r>
+      <w:proofErr w:type="gramStart"/>
+      <w:r>
+        <w:t>inform</w:t>
+      </w:r>
+      <w:proofErr w:type="gramEnd"/>
+      <w:r>
+        <w:t xml:space="preserve"> the user of actions they can take to interact with the system.</w:t>
       </w:r>
     </w:p>
     <w:p>
@@ -1789,14 +2268,30 @@
           <w:numId w:val="1"/>
         </w:numPr>
       </w:pPr>
+      <w:proofErr w:type="spellStart"/>
       <w:r>
         <w:rPr>
           <w:i/>
         </w:rPr>
-        <w:t>Farseer Physics 3.3</w:t>
-      </w:r>
-      <w:r>
-        <w:t>: A physics library derived from Box2D, a very popular physics library on which many iPhone and Android games are based. It is used to provide collision detection and object interaction between balloons and gives a realistic feel to balloon movement.</w:t>
+        <w:t>Farseer</w:t>
+      </w:r>
+      <w:proofErr w:type="spellEnd"/>
+      <w:r>
+        <w:rPr>
+          <w:i/>
+        </w:rPr>
+        <w:t xml:space="preserve"> Physics 3.3</w:t>
+      </w:r>
+      <w:r>
+        <w:t xml:space="preserve">: A physics library derived from Box2D, a very popular physics library on which many </w:t>
+      </w:r>
+      <w:proofErr w:type="spellStart"/>
+      <w:r>
+        <w:t>iPhone</w:t>
+      </w:r>
+      <w:proofErr w:type="spellEnd"/>
+      <w:r>
+        <w:t xml:space="preserve"> and Android games are based. It is used to provide collision detection and object interaction between balloons and gives a realistic feel to balloon movement.</w:t>
       </w:r>
     </w:p>
     <w:p>
@@ -1811,8 +2306,30 @@
         <w:rPr>
           <w:i/>
         </w:rPr>
-        <w:t>Terra Informatica HTMLayout</w:t>
-      </w:r>
+        <w:t xml:space="preserve">Terra </w:t>
+      </w:r>
+      <w:proofErr w:type="spellStart"/>
+      <w:r>
+        <w:rPr>
+          <w:i/>
+        </w:rPr>
+        <w:t>Informatica</w:t>
+      </w:r>
+      <w:proofErr w:type="spellEnd"/>
+      <w:r>
+        <w:rPr>
+          <w:i/>
+        </w:rPr>
+        <w:t xml:space="preserve"> </w:t>
+      </w:r>
+      <w:proofErr w:type="spellStart"/>
+      <w:r>
+        <w:rPr>
+          <w:i/>
+        </w:rPr>
+        <w:t>HTMLayout</w:t>
+      </w:r>
+      <w:proofErr w:type="spellEnd"/>
       <w:r>
         <w:t>: A lightweight HTML renderer used to render the labels and content boxes of balloons. This allowed us to provide much richer content than the built-in text rendering abilities of XNA.</w:t>
       </w:r>
@@ -1825,14 +2342,38 @@
           <w:numId w:val="1"/>
         </w:numPr>
       </w:pPr>
+      <w:proofErr w:type="spellStart"/>
       <w:r>
         <w:rPr>
           <w:i/>
         </w:rPr>
-        <w:t>ThoughtWorks QRCode</w:t>
-      </w:r>
-      <w:r>
-        <w:t xml:space="preserve">: A QRCode generation library, used to </w:t>
+        <w:t>ThoughtWorks</w:t>
+      </w:r>
+      <w:proofErr w:type="spellEnd"/>
+      <w:r>
+        <w:rPr>
+          <w:i/>
+        </w:rPr>
+        <w:t xml:space="preserve"> </w:t>
+      </w:r>
+      <w:proofErr w:type="spellStart"/>
+      <w:r>
+        <w:rPr>
+          <w:i/>
+        </w:rPr>
+        <w:t>QRCode</w:t>
+      </w:r>
+      <w:proofErr w:type="spellEnd"/>
+      <w:r>
+        <w:t xml:space="preserve">: A </w:t>
+      </w:r>
+      <w:proofErr w:type="spellStart"/>
+      <w:r>
+        <w:t>QRCode</w:t>
+      </w:r>
+      <w:proofErr w:type="spellEnd"/>
+      <w:r>
+        <w:t xml:space="preserve"> generation library, used to </w:t>
       </w:r>
       <w:r>
         <w:t>convert content</w:t>
@@ -1979,6 +2520,119 @@
     </w:lvl>
   </w:abstractNum>
   <w:abstractNum w:abstractNumId="1">
+    <w:nsid w:val="66A228CA"/>
+    <w:multiLevelType w:val="hybridMultilevel"/>
+    <w:tmpl w:val="209A2574"/>
+    <w:lvl w:ilvl="0" w:tplc="08090001">
+      <w:start w:val="1"/>
+      <w:numFmt w:val="bullet"/>
+      <w:lvlText w:val=""/>
+      <w:lvlJc w:val="left"/>
+      <w:pPr>
+        <w:ind w:left="720" w:hanging="360"/>
+      </w:pPr>
+      <w:rPr>
+        <w:rFonts w:ascii="Symbol" w:hAnsi="Symbol" w:hint="default"/>
+      </w:rPr>
+    </w:lvl>
+    <w:lvl w:ilvl="1" w:tplc="08090003" w:tentative="1">
+      <w:start w:val="1"/>
+      <w:numFmt w:val="bullet"/>
+      <w:lvlText w:val="o"/>
+      <w:lvlJc w:val="left"/>
+      <w:pPr>
+        <w:ind w:left="1440" w:hanging="360"/>
+      </w:pPr>
+      <w:rPr>
+        <w:rFonts w:ascii="Courier New" w:hAnsi="Courier New" w:cs="Courier New" w:hint="default"/>
+      </w:rPr>
+    </w:lvl>
+    <w:lvl w:ilvl="2" w:tplc="08090005" w:tentative="1">
+      <w:start w:val="1"/>
+      <w:numFmt w:val="bullet"/>
+      <w:lvlText w:val=""/>
+      <w:lvlJc w:val="left"/>
+      <w:pPr>
+        <w:ind w:left="2160" w:hanging="360"/>
+      </w:pPr>
+      <w:rPr>
+        <w:rFonts w:ascii="Wingdings" w:hAnsi="Wingdings" w:hint="default"/>
+      </w:rPr>
+    </w:lvl>
+    <w:lvl w:ilvl="3" w:tplc="08090001" w:tentative="1">
+      <w:start w:val="1"/>
+      <w:numFmt w:val="bullet"/>
+      <w:lvlText w:val=""/>
+      <w:lvlJc w:val="left"/>
+      <w:pPr>
+        <w:ind w:left="2880" w:hanging="360"/>
+      </w:pPr>
+      <w:rPr>
+        <w:rFonts w:ascii="Symbol" w:hAnsi="Symbol" w:hint="default"/>
+      </w:rPr>
+    </w:lvl>
+    <w:lvl w:ilvl="4" w:tplc="08090003" w:tentative="1">
+      <w:start w:val="1"/>
+      <w:numFmt w:val="bullet"/>
+      <w:lvlText w:val="o"/>
+      <w:lvlJc w:val="left"/>
+      <w:pPr>
+        <w:ind w:left="3600" w:hanging="360"/>
+      </w:pPr>
+      <w:rPr>
+        <w:rFonts w:ascii="Courier New" w:hAnsi="Courier New" w:cs="Courier New" w:hint="default"/>
+      </w:rPr>
+    </w:lvl>
+    <w:lvl w:ilvl="5" w:tplc="08090005" w:tentative="1">
+      <w:start w:val="1"/>
+      <w:numFmt w:val="bullet"/>
+      <w:lvlText w:val=""/>
+      <w:lvlJc w:val="left"/>
+      <w:pPr>
+        <w:ind w:left="4320" w:hanging="360"/>
+      </w:pPr>
+      <w:rPr>
+        <w:rFonts w:ascii="Wingdings" w:hAnsi="Wingdings" w:hint="default"/>
+      </w:rPr>
+    </w:lvl>
+    <w:lvl w:ilvl="6" w:tplc="08090001" w:tentative="1">
+      <w:start w:val="1"/>
+      <w:numFmt w:val="bullet"/>
+      <w:lvlText w:val=""/>
+      <w:lvlJc w:val="left"/>
+      <w:pPr>
+        <w:ind w:left="5040" w:hanging="360"/>
+      </w:pPr>
+      <w:rPr>
+        <w:rFonts w:ascii="Symbol" w:hAnsi="Symbol" w:hint="default"/>
+      </w:rPr>
+    </w:lvl>
+    <w:lvl w:ilvl="7" w:tplc="08090003" w:tentative="1">
+      <w:start w:val="1"/>
+      <w:numFmt w:val="bullet"/>
+      <w:lvlText w:val="o"/>
+      <w:lvlJc w:val="left"/>
+      <w:pPr>
+        <w:ind w:left="5760" w:hanging="360"/>
+      </w:pPr>
+      <w:rPr>
+        <w:rFonts w:ascii="Courier New" w:hAnsi="Courier New" w:cs="Courier New" w:hint="default"/>
+      </w:rPr>
+    </w:lvl>
+    <w:lvl w:ilvl="8" w:tplc="08090005" w:tentative="1">
+      <w:start w:val="1"/>
+      <w:numFmt w:val="bullet"/>
+      <w:lvlText w:val=""/>
+      <w:lvlJc w:val="left"/>
+      <w:pPr>
+        <w:ind w:left="6480" w:hanging="360"/>
+      </w:pPr>
+      <w:rPr>
+        <w:rFonts w:ascii="Wingdings" w:hAnsi="Wingdings" w:hint="default"/>
+      </w:rPr>
+    </w:lvl>
+  </w:abstractNum>
+  <w:abstractNum w:abstractNumId="2">
     <w:nsid w:val="67B55FCF"/>
     <w:multiLevelType w:val="hybridMultilevel"/>
     <w:tmpl w:val="AA748EC8"/>
@@ -2091,11 +2745,130 @@
       </w:rPr>
     </w:lvl>
   </w:abstractNum>
+  <w:abstractNum w:abstractNumId="3">
+    <w:nsid w:val="7C1E6B7A"/>
+    <w:multiLevelType w:val="hybridMultilevel"/>
+    <w:tmpl w:val="C5BAF618"/>
+    <w:lvl w:ilvl="0" w:tplc="08090001">
+      <w:start w:val="1"/>
+      <w:numFmt w:val="bullet"/>
+      <w:lvlText w:val=""/>
+      <w:lvlJc w:val="left"/>
+      <w:pPr>
+        <w:ind w:left="720" w:hanging="360"/>
+      </w:pPr>
+      <w:rPr>
+        <w:rFonts w:ascii="Symbol" w:hAnsi="Symbol" w:hint="default"/>
+      </w:rPr>
+    </w:lvl>
+    <w:lvl w:ilvl="1" w:tplc="08090003" w:tentative="1">
+      <w:start w:val="1"/>
+      <w:numFmt w:val="bullet"/>
+      <w:lvlText w:val="o"/>
+      <w:lvlJc w:val="left"/>
+      <w:pPr>
+        <w:ind w:left="1440" w:hanging="360"/>
+      </w:pPr>
+      <w:rPr>
+        <w:rFonts w:ascii="Courier New" w:hAnsi="Courier New" w:cs="Courier New" w:hint="default"/>
+      </w:rPr>
+    </w:lvl>
+    <w:lvl w:ilvl="2" w:tplc="08090005" w:tentative="1">
+      <w:start w:val="1"/>
+      <w:numFmt w:val="bullet"/>
+      <w:lvlText w:val=""/>
+      <w:lvlJc w:val="left"/>
+      <w:pPr>
+        <w:ind w:left="2160" w:hanging="360"/>
+      </w:pPr>
+      <w:rPr>
+        <w:rFonts w:ascii="Wingdings" w:hAnsi="Wingdings" w:hint="default"/>
+      </w:rPr>
+    </w:lvl>
+    <w:lvl w:ilvl="3" w:tplc="08090001" w:tentative="1">
+      <w:start w:val="1"/>
+      <w:numFmt w:val="bullet"/>
+      <w:lvlText w:val=""/>
+      <w:lvlJc w:val="left"/>
+      <w:pPr>
+        <w:ind w:left="2880" w:hanging="360"/>
+      </w:pPr>
+      <w:rPr>
+        <w:rFonts w:ascii="Symbol" w:hAnsi="Symbol" w:hint="default"/>
+      </w:rPr>
+    </w:lvl>
+    <w:lvl w:ilvl="4" w:tplc="08090003" w:tentative="1">
+      <w:start w:val="1"/>
+      <w:numFmt w:val="bullet"/>
+      <w:lvlText w:val="o"/>
+      <w:lvlJc w:val="left"/>
+      <w:pPr>
+        <w:ind w:left="3600" w:hanging="360"/>
+      </w:pPr>
+      <w:rPr>
+        <w:rFonts w:ascii="Courier New" w:hAnsi="Courier New" w:cs="Courier New" w:hint="default"/>
+      </w:rPr>
+    </w:lvl>
+    <w:lvl w:ilvl="5" w:tplc="08090005" w:tentative="1">
+      <w:start w:val="1"/>
+      <w:numFmt w:val="bullet"/>
+      <w:lvlText w:val=""/>
+      <w:lvlJc w:val="left"/>
+      <w:pPr>
+        <w:ind w:left="4320" w:hanging="360"/>
+      </w:pPr>
+      <w:rPr>
+        <w:rFonts w:ascii="Wingdings" w:hAnsi="Wingdings" w:hint="default"/>
+      </w:rPr>
+    </w:lvl>
+    <w:lvl w:ilvl="6" w:tplc="08090001" w:tentative="1">
+      <w:start w:val="1"/>
+      <w:numFmt w:val="bullet"/>
+      <w:lvlText w:val=""/>
+      <w:lvlJc w:val="left"/>
+      <w:pPr>
+        <w:ind w:left="5040" w:hanging="360"/>
+      </w:pPr>
+      <w:rPr>
+        <w:rFonts w:ascii="Symbol" w:hAnsi="Symbol" w:hint="default"/>
+      </w:rPr>
+    </w:lvl>
+    <w:lvl w:ilvl="7" w:tplc="08090003" w:tentative="1">
+      <w:start w:val="1"/>
+      <w:numFmt w:val="bullet"/>
+      <w:lvlText w:val="o"/>
+      <w:lvlJc w:val="left"/>
+      <w:pPr>
+        <w:ind w:left="5760" w:hanging="360"/>
+      </w:pPr>
+      <w:rPr>
+        <w:rFonts w:ascii="Courier New" w:hAnsi="Courier New" w:cs="Courier New" w:hint="default"/>
+      </w:rPr>
+    </w:lvl>
+    <w:lvl w:ilvl="8" w:tplc="08090005" w:tentative="1">
+      <w:start w:val="1"/>
+      <w:numFmt w:val="bullet"/>
+      <w:lvlText w:val=""/>
+      <w:lvlJc w:val="left"/>
+      <w:pPr>
+        <w:ind w:left="6480" w:hanging="360"/>
+      </w:pPr>
+      <w:rPr>
+        <w:rFonts w:ascii="Wingdings" w:hAnsi="Wingdings" w:hint="default"/>
+      </w:rPr>
+    </w:lvl>
+  </w:abstractNum>
   <w:num w:numId="1">
     <w:abstractNumId w:val="0"/>
   </w:num>
   <w:num w:numId="2">
+    <w:abstractNumId w:val="2"/>
+  </w:num>
+  <w:num w:numId="3">
     <w:abstractNumId w:val="1"/>
+  </w:num>
+  <w:num w:numId="4">
+    <w:abstractNumId w:val="3"/>
   </w:num>
 </w:numbering>
 </file>

</xml_diff>